<commit_message>
usuarios, tickets, rutinas, instancia a la base de datos, login, limpieza de código
usuarios, tickets, rutinas, instancia a la base de datos, login, limpieza de código
</commit_message>
<xml_diff>
--- a/docs/Estiamción detallada ONLINE.docx
+++ b/docs/Estiamción detallada ONLINE.docx
@@ -420,6 +420,13 @@
                 <w:szCs w:val="24"/>
               </w:rPr>
             </w:pPr>
+            <w:r>
+              <w:rPr>
+                <w:sz w:val="24"/>
+                <w:szCs w:val="24"/>
+              </w:rPr>
+              <w:t>3</w:t>
+            </w:r>
           </w:p>
         </w:tc>
         <w:tc>
@@ -438,64 +445,22 @@
                 <w:sz w:val="28"/>
                 <w:szCs w:val="28"/>
               </w:rPr>
-              <w:t>Olvidé mi contraseña</w:t>
-            </w:r>
-          </w:p>
-          <w:p>
-            <w:pPr>
-              <w:rPr>
-                <w:sz w:val="24"/>
-                <w:szCs w:val="24"/>
-              </w:rPr>
-            </w:pPr>
-            <w:r>
-              <w:rPr>
-                <w:b/>
-                <w:i/>
-              </w:rPr>
-              <w:t>B</w:t>
-            </w:r>
-            <w:r>
-              <w:rPr>
-                <w:b/>
-                <w:i/>
-              </w:rPr>
-              <w:t>otón donde se notifica al operador que se enviará un correo electrónico a la dirección de correo del operador</w:t>
-            </w:r>
-            <w:r>
-              <w:rPr>
-                <w:b/>
-                <w:i/>
-              </w:rPr>
-              <w:t>,</w:t>
-            </w:r>
-            <w:r>
-              <w:rPr>
-                <w:b/>
-                <w:i/>
-              </w:rPr>
-              <w:t xml:space="preserve"> que tenga configurada</w:t>
-            </w:r>
-            <w:r>
-              <w:rPr>
-                <w:b/>
-                <w:i/>
-              </w:rPr>
-              <w:t xml:space="preserve">. El correo contendrá un código numérico </w:t>
-            </w:r>
-            <w:r>
-              <w:rPr>
-                <w:b/>
-                <w:i/>
-              </w:rPr>
-              <w:t>generado aleatoriamente</w:t>
-            </w:r>
-            <w:r>
-              <w:rPr>
-                <w:b/>
-                <w:i/>
-              </w:rPr>
-              <w:t>. Ése código numérico se ingresará en la pantalla de olvidé mi contraseña. Si el código se ingresa correctamente, se pasa a una nueva pantalla donde se le pedirá al operador que ingrese la nueva contraseña y la confirmación de la nueva contraseña. Si no se producen errores, se redirige  al operador al inicio de sesión normalmente.</w:t>
+              <w:t>Pantalla de selección de planta</w:t>
+            </w:r>
+          </w:p>
+          <w:p>
+            <w:pPr>
+              <w:rPr>
+                <w:sz w:val="24"/>
+                <w:szCs w:val="24"/>
+              </w:rPr>
+            </w:pPr>
+            <w:r>
+              <w:rPr>
+                <w:b/>
+                <w:i/>
+              </w:rPr>
+              <w:t>En el caso que el operador esté asignado a más de una planta, deberá seleccionar una para continuar</w:t>
             </w:r>
           </w:p>
         </w:tc>
@@ -517,7 +482,7 @@
                 <w:sz w:val="24"/>
                 <w:szCs w:val="24"/>
               </w:rPr>
-              <w:t>5</w:t>
+              <w:t>1</w:t>
             </w:r>
           </w:p>
         </w:tc>
@@ -541,7 +506,7 @@
                 <w:sz w:val="24"/>
                 <w:szCs w:val="24"/>
               </w:rPr>
-              <w:t>3</w:t>
+              <w:t>4</w:t>
             </w:r>
           </w:p>
         </w:tc>
@@ -552,31 +517,67 @@
           <w:p>
             <w:pPr>
               <w:rPr>
+                <w:strike/>
                 <w:sz w:val="28"/>
                 <w:szCs w:val="28"/>
               </w:rPr>
             </w:pPr>
             <w:r>
               <w:rPr>
+                <w:strike/>
                 <w:sz w:val="28"/>
                 <w:szCs w:val="28"/>
               </w:rPr>
-              <w:t>Pantalla de selección de planta</w:t>
-            </w:r>
-          </w:p>
-          <w:p>
-            <w:pPr>
-              <w:rPr>
-                <w:sz w:val="24"/>
-                <w:szCs w:val="24"/>
-              </w:rPr>
-            </w:pPr>
-            <w:r>
-              <w:rPr>
-                <w:b/>
-                <w:i/>
-              </w:rPr>
-              <w:t>En el caso que el operador esté asignado a más de una planta, deberá seleccionar una para continuar</w:t>
+              <w:t>Pantalla de Bienvenida</w:t>
+            </w:r>
+          </w:p>
+          <w:p>
+            <w:pPr>
+              <w:rPr>
+                <w:b/>
+                <w:i/>
+                <w:strike/>
+              </w:rPr>
+            </w:pPr>
+            <w:r>
+              <w:rPr>
+                <w:b/>
+                <w:i/>
+                <w:strike/>
+              </w:rPr>
+              <w:t>Muestra los datos básicos del operador y a que planta está asignado.</w:t>
+            </w:r>
+          </w:p>
+          <w:p>
+            <w:pPr>
+              <w:rPr>
+                <w:sz w:val="24"/>
+                <w:szCs w:val="24"/>
+              </w:rPr>
+            </w:pPr>
+            <w:r>
+              <w:rPr>
+                <w:b/>
+                <w:i/>
+                <w:strike/>
+              </w:rPr>
+              <w:t xml:space="preserve">En caso de estar asignado a más de una planta, se muestra la planta que eligió en la pantalla </w:t>
+            </w:r>
+            <w:r>
+              <w:rPr>
+                <w:b/>
+                <w:i/>
+                <w:strike/>
+              </w:rPr>
+              <w:t>de selección de planta</w:t>
+            </w:r>
+            <w:r>
+              <w:rPr>
+                <w:b/>
+                <w:i/>
+                <w:strike/>
+              </w:rPr>
+              <w:t>.</w:t>
             </w:r>
           </w:p>
         </w:tc>
@@ -622,7 +623,7 @@
                 <w:sz w:val="24"/>
                 <w:szCs w:val="24"/>
               </w:rPr>
-              <w:t>4</w:t>
+              <w:t>5</w:t>
             </w:r>
           </w:p>
         </w:tc>
@@ -632,61 +633,66 @@
           </w:tcPr>
           <w:p>
             <w:pPr>
+              <w:rPr>
+                <w:sz w:val="24"/>
+                <w:szCs w:val="24"/>
+              </w:rPr>
+            </w:pPr>
+            <w:r>
               <w:rPr>
                 <w:sz w:val="28"/>
                 <w:szCs w:val="28"/>
               </w:rPr>
-            </w:pPr>
+              <w:t>Menú general del operador</w:t>
+            </w:r>
             <w:r>
               <w:rPr>
                 <w:sz w:val="28"/>
                 <w:szCs w:val="28"/>
               </w:rPr>
-              <w:t>Pantalla de Bienvenida</w:t>
-            </w:r>
-          </w:p>
-          <w:p>
-            <w:pPr>
-              <w:rPr>
-                <w:b/>
-                <w:i/>
-              </w:rPr>
-            </w:pPr>
-            <w:r>
-              <w:rPr>
-                <w:b/>
-                <w:i/>
-              </w:rPr>
-              <w:t>Muestra los datos básicos del operador y a que planta está asignado.</w:t>
-            </w:r>
-          </w:p>
-          <w:p>
-            <w:pPr>
-              <w:rPr>
-                <w:sz w:val="24"/>
-                <w:szCs w:val="24"/>
-              </w:rPr>
-            </w:pPr>
-            <w:r>
-              <w:rPr>
-                <w:b/>
-                <w:i/>
-              </w:rPr>
-              <w:t xml:space="preserve">En caso de estar asignado a más de una planta, se muestra la planta que eligió en la pantalla </w:t>
-            </w:r>
-            <w:r>
-              <w:rPr>
-                <w:b/>
-                <w:i/>
-              </w:rPr>
-              <w:t>de selección de planta</w:t>
-            </w:r>
-            <w:r>
-              <w:rPr>
-                <w:b/>
-                <w:i/>
-              </w:rPr>
-              <w:t>.</w:t>
+              <w:br/>
+            </w:r>
+            <w:r>
+              <w:rPr>
+                <w:b/>
+                <w:i/>
+              </w:rPr>
+              <w:t xml:space="preserve">pantalla donde se </w:t>
+            </w:r>
+            <w:r>
+              <w:rPr>
+                <w:b/>
+                <w:i/>
+              </w:rPr>
+              <w:t>muestran los</w:t>
+            </w:r>
+            <w:r>
+              <w:rPr>
+                <w:b/>
+                <w:i/>
+              </w:rPr>
+              <w:t xml:space="preserve"> </w:t>
+            </w:r>
+            <w:r>
+              <w:rPr>
+                <w:b/>
+                <w:i/>
+              </w:rPr>
+              <w:t xml:space="preserve">botones </w:t>
+            </w:r>
+            <w:r>
+              <w:rPr>
+                <w:b/>
+                <w:i/>
+              </w:rPr>
+              <w:t xml:space="preserve">de Crear ticket, Ver tickets, Crear rutina, </w:t>
+            </w:r>
+            <w:r>
+              <w:rPr>
+                <w:b/>
+                <w:i/>
+              </w:rPr>
+              <w:t>Ver rutinas.</w:t>
             </w:r>
           </w:p>
         </w:tc>
@@ -708,7 +714,7 @@
                 <w:sz w:val="24"/>
                 <w:szCs w:val="24"/>
               </w:rPr>
-              <w:t>1</w:t>
+              <w:t>0,5</w:t>
             </w:r>
           </w:p>
         </w:tc>
@@ -732,7 +738,7 @@
                 <w:sz w:val="24"/>
                 <w:szCs w:val="24"/>
               </w:rPr>
-              <w:t>5</w:t>
+              <w:t>6</w:t>
             </w:r>
           </w:p>
         </w:tc>
@@ -752,56 +758,57 @@
                 <w:sz w:val="28"/>
                 <w:szCs w:val="28"/>
               </w:rPr>
-              <w:t>Menú general del operador</w:t>
+              <w:t>Crear/Editar Rutina</w:t>
             </w:r>
             <w:r>
               <w:rPr>
                 <w:sz w:val="28"/>
                 <w:szCs w:val="28"/>
               </w:rPr>
-              <w:br/>
-            </w:r>
-            <w:r>
-              <w:rPr>
-                <w:b/>
-                <w:i/>
-              </w:rPr>
-              <w:t xml:space="preserve">pantalla donde se </w:t>
-            </w:r>
-            <w:r>
-              <w:rPr>
-                <w:b/>
-                <w:i/>
-              </w:rPr>
-              <w:t>muestran los</w:t>
-            </w:r>
-            <w:r>
-              <w:rPr>
-                <w:b/>
-                <w:i/>
-              </w:rPr>
-              <w:t xml:space="preserve"> </w:t>
-            </w:r>
-            <w:r>
-              <w:rPr>
-                <w:b/>
-                <w:i/>
-              </w:rPr>
-              <w:t xml:space="preserve">botones </w:t>
-            </w:r>
-            <w:r>
-              <w:rPr>
-                <w:b/>
-                <w:i/>
-              </w:rPr>
-              <w:t xml:space="preserve">de Crear ticket, Ver tickets, Crear rutina, </w:t>
-            </w:r>
-            <w:r>
-              <w:rPr>
-                <w:b/>
-                <w:i/>
-              </w:rPr>
-              <w:t>Ver rutinas.</w:t>
+              <w:t>s</w:t>
+            </w:r>
+          </w:p>
+          <w:p>
+            <w:pPr>
+              <w:rPr>
+                <w:sz w:val="24"/>
+                <w:szCs w:val="24"/>
+              </w:rPr>
+            </w:pPr>
+            <w:r>
+              <w:rPr>
+                <w:b/>
+                <w:i/>
+              </w:rPr>
+              <w:t xml:space="preserve">Se  crean rutinas que pueden ser del tipo </w:t>
+            </w:r>
+            <w:r>
+              <w:rPr>
+                <w:b/>
+                <w:i/>
+              </w:rPr>
+              <w:t>Diaria, semanal, mensual, trimestra</w:t>
+            </w:r>
+            <w:r>
+              <w:rPr>
+                <w:b/>
+                <w:i/>
+              </w:rPr>
+              <w:t>l</w:t>
+            </w:r>
+            <w:r>
+              <w:rPr>
+                <w:b/>
+                <w:i/>
+              </w:rPr>
+              <w:t>.</w:t>
+            </w:r>
+            <w:r>
+              <w:rPr>
+                <w:b/>
+                <w:i/>
+              </w:rPr>
+              <w:t xml:space="preserve"> No está contemplado en este sprint el adjuntar imágenes.</w:t>
             </w:r>
           </w:p>
         </w:tc>
@@ -823,7 +830,7 @@
                 <w:sz w:val="24"/>
                 <w:szCs w:val="24"/>
               </w:rPr>
-              <w:t>0,5</w:t>
+              <w:t>5</w:t>
             </w:r>
           </w:p>
         </w:tc>
@@ -847,7 +854,7 @@
                 <w:sz w:val="24"/>
                 <w:szCs w:val="24"/>
               </w:rPr>
-              <w:t>6</w:t>
+              <w:t>7</w:t>
             </w:r>
           </w:p>
         </w:tc>
@@ -867,57 +874,160 @@
                 <w:sz w:val="28"/>
                 <w:szCs w:val="28"/>
               </w:rPr>
-              <w:t>Crear/Editar Rutina</w:t>
-            </w:r>
+              <w:t>Ver rutinas</w:t>
+            </w:r>
+          </w:p>
+          <w:p>
+            <w:pPr>
+              <w:rPr>
+                <w:sz w:val="24"/>
+                <w:szCs w:val="24"/>
+              </w:rPr>
+            </w:pPr>
+            <w:r>
+              <w:rPr>
+                <w:b/>
+                <w:i/>
+              </w:rPr>
+              <w:t>Lista de las rutinas creadas por el operador</w:t>
+            </w:r>
+            <w:r>
+              <w:rPr>
+                <w:b/>
+                <w:i/>
+              </w:rPr>
+              <w:t>.</w:t>
+            </w:r>
+          </w:p>
+        </w:tc>
+        <w:tc>
+          <w:tcPr>
+            <w:tcW w:w="881" w:type="dxa"/>
+            <w:vAlign w:val="center"/>
+          </w:tcPr>
+          <w:p>
+            <w:pPr>
+              <w:jc w:val="center"/>
+              <w:rPr>
+                <w:sz w:val="24"/>
+                <w:szCs w:val="24"/>
+              </w:rPr>
+            </w:pPr>
+            <w:r>
+              <w:rPr>
+                <w:sz w:val="24"/>
+                <w:szCs w:val="24"/>
+              </w:rPr>
+              <w:t>1,5</w:t>
+            </w:r>
+          </w:p>
+        </w:tc>
+      </w:tr>
+      <w:tr>
+        <w:tc>
+          <w:tcPr>
+            <w:tcW w:w="817" w:type="dxa"/>
+            <w:vAlign w:val="center"/>
+          </w:tcPr>
+          <w:p>
+            <w:pPr>
+              <w:jc w:val="center"/>
+              <w:rPr>
+                <w:sz w:val="24"/>
+                <w:szCs w:val="24"/>
+              </w:rPr>
+            </w:pPr>
+            <w:r>
+              <w:rPr>
+                <w:sz w:val="24"/>
+                <w:szCs w:val="24"/>
+              </w:rPr>
+              <w:t>8</w:t>
+            </w:r>
+          </w:p>
+        </w:tc>
+        <w:tc>
+          <w:tcPr>
+            <w:tcW w:w="6946" w:type="dxa"/>
+          </w:tcPr>
+          <w:p>
+            <w:pPr>
+              <w:rPr>
+                <w:sz w:val="24"/>
+                <w:szCs w:val="24"/>
+              </w:rPr>
+            </w:pPr>
             <w:r>
               <w:rPr>
                 <w:sz w:val="28"/>
                 <w:szCs w:val="28"/>
               </w:rPr>
-              <w:t>s</w:t>
-            </w:r>
-          </w:p>
-          <w:p>
-            <w:pPr>
-              <w:rPr>
-                <w:sz w:val="24"/>
-                <w:szCs w:val="24"/>
-              </w:rPr>
-            </w:pPr>
-            <w:r>
-              <w:rPr>
-                <w:b/>
-                <w:i/>
-              </w:rPr>
-              <w:t xml:space="preserve">Se  crean rutinas que pueden ser del tipo </w:t>
-            </w:r>
-            <w:r>
-              <w:rPr>
-                <w:b/>
-                <w:i/>
-              </w:rPr>
-              <w:t>Diaria, semanal, mensual, trimestra</w:t>
-            </w:r>
-            <w:r>
-              <w:rPr>
-                <w:b/>
-                <w:i/>
-              </w:rPr>
-              <w:t>l</w:t>
-            </w:r>
-            <w:r>
-              <w:rPr>
-                <w:b/>
-                <w:i/>
-              </w:rPr>
-              <w:t>.</w:t>
-            </w:r>
-            <w:r>
-              <w:rPr>
-                <w:b/>
-                <w:i/>
-              </w:rPr>
-              <w:t xml:space="preserve"> No está contemplado en este sprint el adjuntar imágenes.</w:t>
+              <w:t>Crear Ticket/</w:t>
+            </w:r>
+            <w:r>
+              <w:rPr>
+                <w:sz w:val="28"/>
+                <w:szCs w:val="28"/>
+              </w:rPr>
+              <w:t>Visualizar el Ticket creado</w:t>
+            </w:r>
+          </w:p>
+          <w:p>
+            <w:pPr>
+              <w:jc w:val="both"/>
+              <w:rPr>
+                <w:rFonts w:ascii="Century Gothic" w:hAnsi="Century Gothic"/>
+                <w:b/>
+              </w:rPr>
+            </w:pPr>
+            <w:r>
+              <w:rPr>
+                <w:b/>
+                <w:i/>
+              </w:rPr>
+              <w:t>La pantalla contendrá campos no editables como en la Sección Información PTAR: Nombre de la PTAR, Fecha de apertura, Tipo de ticket</w:t>
+            </w:r>
+            <w:r>
+              <w:rPr>
+                <w:b/>
+                <w:i/>
+              </w:rPr>
+              <w:t xml:space="preserve"> y campos editables y obligatorios como en la </w:t>
+            </w:r>
+            <w:r>
+              <w:rPr>
+                <w:b/>
+                <w:i/>
+              </w:rPr>
+              <w:t>Sección Observaciones</w:t>
+            </w:r>
+            <w:r>
+              <w:rPr>
+                <w:b/>
+                <w:i/>
+              </w:rPr>
+              <w:t xml:space="preserve">: </w:t>
+            </w:r>
+            <w:r>
+              <w:rPr>
+                <w:b/>
+                <w:i/>
+              </w:rPr>
+              <w:t xml:space="preserve">Asunto principal, Asunto  </w:t>
+            </w:r>
+            <w:r>
+              <w:rPr>
+                <w:b/>
+                <w:i/>
+              </w:rPr>
+              <w:t>secundario</w:t>
+            </w:r>
+            <w:r>
+              <w:rPr>
+                <w:b/>
+                <w:i/>
+              </w:rPr>
+              <w:t>, Descripción, Tipo de agua, Motivo</w:t>
             </w:r>
           </w:p>
         </w:tc>
@@ -939,7 +1049,7 @@
                 <w:sz w:val="24"/>
                 <w:szCs w:val="24"/>
               </w:rPr>
-              <w:t>5</w:t>
+              <w:t>4</w:t>
             </w:r>
           </w:p>
         </w:tc>
@@ -963,7 +1073,7 @@
                 <w:sz w:val="24"/>
                 <w:szCs w:val="24"/>
               </w:rPr>
-              <w:t>7</w:t>
+              <w:t>9</w:t>
             </w:r>
           </w:p>
         </w:tc>
@@ -983,22 +1093,29 @@
                 <w:sz w:val="28"/>
                 <w:szCs w:val="28"/>
               </w:rPr>
-              <w:t>Ver rutinas</w:t>
-            </w:r>
-          </w:p>
-          <w:p>
-            <w:pPr>
-              <w:rPr>
-                <w:sz w:val="24"/>
-                <w:szCs w:val="24"/>
-              </w:rPr>
-            </w:pPr>
-            <w:r>
-              <w:rPr>
-                <w:b/>
-                <w:i/>
-              </w:rPr>
-              <w:t>Lista de las rutinas creadas por el operador</w:t>
+              <w:t>Ver tickets</w:t>
+            </w:r>
+          </w:p>
+          <w:p>
+            <w:pPr>
+              <w:rPr>
+                <w:sz w:val="24"/>
+                <w:szCs w:val="24"/>
+              </w:rPr>
+            </w:pPr>
+            <w:r>
+              <w:rPr>
+                <w:b/>
+                <w:i/>
+              </w:rPr>
+              <w:t>Lista de los tickets creado</w:t>
+            </w:r>
+            <w:r>
+              <w:rPr>
+                <w:b/>
+                <w:i/>
+              </w:rPr>
+              <w:t>s por el operador</w:t>
             </w:r>
             <w:r>
               <w:rPr>
@@ -1027,7 +1144,7 @@
                 <w:sz w:val="24"/>
                 <w:szCs w:val="24"/>
               </w:rPr>
-              <w:t>1,5</w:t>
+              <w:t>2</w:t>
             </w:r>
           </w:p>
         </w:tc>
@@ -1046,13 +1163,6 @@
                 <w:szCs w:val="24"/>
               </w:rPr>
             </w:pPr>
-            <w:r>
-              <w:rPr>
-                <w:sz w:val="24"/>
-                <w:szCs w:val="24"/>
-              </w:rPr>
-              <w:t>8</w:t>
-            </w:r>
           </w:p>
         </w:tc>
         <w:tc>
@@ -1061,148 +1171,19 @@
           </w:tcPr>
           <w:p>
             <w:pPr>
-              <w:rPr>
-                <w:sz w:val="24"/>
-                <w:szCs w:val="24"/>
-              </w:rPr>
-            </w:pPr>
-            <w:r>
               <w:rPr>
                 <w:sz w:val="28"/>
                 <w:szCs w:val="28"/>
-              </w:rPr>
-              <w:t>Crear Ticket/</w:t>
-            </w:r>
+                <w:highlight w:val="yellow"/>
+              </w:rPr>
+            </w:pPr>
             <w:r>
               <w:rPr>
                 <w:sz w:val="28"/>
                 <w:szCs w:val="28"/>
-              </w:rPr>
-              <w:t>Visualizar el Ticket creado</w:t>
-            </w:r>
-          </w:p>
-          <w:p>
-            <w:pPr>
-              <w:jc w:val="both"/>
-              <w:rPr>
-                <w:rFonts w:ascii="Century Gothic" w:hAnsi="Century Gothic"/>
-                <w:b/>
-              </w:rPr>
-            </w:pPr>
-            <w:r>
-              <w:rPr>
-                <w:b/>
-                <w:i/>
-              </w:rPr>
-              <w:t>La pantalla contendrá campos no editables como en la Sección Información PTAR: Nombre de la PTAR, Fecha de apertura, Tipo de ticket</w:t>
-            </w:r>
-            <w:r>
-              <w:rPr>
-                <w:b/>
-                <w:i/>
-              </w:rPr>
-              <w:t xml:space="preserve"> y campos editables y obligatorios como en la </w:t>
-            </w:r>
-            <w:r>
-              <w:rPr>
-                <w:b/>
-                <w:i/>
-              </w:rPr>
-              <w:t>Sección Observaciones</w:t>
-            </w:r>
-            <w:r>
-              <w:rPr>
-                <w:b/>
-                <w:i/>
-              </w:rPr>
-              <w:t xml:space="preserve">: </w:t>
-            </w:r>
-            <w:r>
-              <w:rPr>
-                <w:b/>
-                <w:i/>
-              </w:rPr>
-              <w:t xml:space="preserve">Asunto principal, Asunto  </w:t>
-            </w:r>
-            <w:r>
-              <w:rPr>
-                <w:b/>
-                <w:i/>
-              </w:rPr>
-              <w:t>secundario</w:t>
-            </w:r>
-            <w:r>
-              <w:rPr>
-                <w:b/>
-                <w:i/>
-              </w:rPr>
-              <w:t>, Descripción, Tipo de agua, Motivo</w:t>
-            </w:r>
-          </w:p>
-        </w:tc>
-        <w:tc>
-          <w:tcPr>
-            <w:tcW w:w="881" w:type="dxa"/>
-            <w:vAlign w:val="center"/>
-          </w:tcPr>
-          <w:p>
-            <w:pPr>
-              <w:jc w:val="center"/>
-              <w:rPr>
-                <w:sz w:val="24"/>
-                <w:szCs w:val="24"/>
-              </w:rPr>
-            </w:pPr>
-            <w:r>
-              <w:rPr>
-                <w:sz w:val="24"/>
-                <w:szCs w:val="24"/>
-              </w:rPr>
-              <w:t>4</w:t>
-            </w:r>
-          </w:p>
-        </w:tc>
-      </w:tr>
-      <w:tr>
-        <w:tc>
-          <w:tcPr>
-            <w:tcW w:w="817" w:type="dxa"/>
-            <w:vAlign w:val="center"/>
-          </w:tcPr>
-          <w:p>
-            <w:pPr>
-              <w:jc w:val="center"/>
-              <w:rPr>
-                <w:sz w:val="24"/>
-                <w:szCs w:val="24"/>
-              </w:rPr>
-            </w:pPr>
-            <w:r>
-              <w:rPr>
-                <w:sz w:val="24"/>
-                <w:szCs w:val="24"/>
-              </w:rPr>
-              <w:t>9</w:t>
-            </w:r>
-          </w:p>
-        </w:tc>
-        <w:tc>
-          <w:tcPr>
-            <w:tcW w:w="6946" w:type="dxa"/>
-          </w:tcPr>
-          <w:p>
-            <w:pPr>
-              <w:rPr>
-                <w:sz w:val="24"/>
-                <w:szCs w:val="24"/>
-              </w:rPr>
-            </w:pPr>
-            <w:r>
-              <w:rPr>
-                <w:sz w:val="28"/>
-                <w:szCs w:val="28"/>
-              </w:rPr>
-              <w:t>Ver tickets</w:t>
+                <w:highlight w:val="yellow"/>
+              </w:rPr>
+              <w:t>Olvidé mi contraseña</w:t>
             </w:r>
             <w:bookmarkStart w:id="0" w:name="_GoBack"/>
             <w:bookmarkEnd w:id="0"/>
@@ -1218,22 +1199,9 @@
               <w:rPr>
                 <w:b/>
                 <w:i/>
-              </w:rPr>
-              <w:t>Lista de los tickets creado</w:t>
-            </w:r>
-            <w:r>
-              <w:rPr>
-                <w:b/>
-                <w:i/>
-              </w:rPr>
-              <w:t>s por el operador</w:t>
-            </w:r>
-            <w:r>
-              <w:rPr>
-                <w:b/>
-                <w:i/>
-              </w:rPr>
-              <w:t>.</w:t>
+                <w:highlight w:val="yellow"/>
+              </w:rPr>
+              <w:t>Botón donde se notifica al operador que se enviará un correo electrónico a la dirección de correo del operador, que tenga configurada. El correo contendrá un código numérico generado aleatoriamente. Ése código numérico se ingresará en la pantalla de olvidé mi contraseña. Si el código se ingresa correctamente, se pasa a una nueva pantalla donde se le pedirá al operador que ingrese la nueva contraseña y la confirmación de la nueva contraseña. Si no se producen errores, se redirige  al operador al inicio de sesión normalmente.</w:t>
             </w:r>
           </w:p>
         </w:tc>
@@ -1255,7 +1223,7 @@
                 <w:sz w:val="24"/>
                 <w:szCs w:val="24"/>
               </w:rPr>
-              <w:t>2</w:t>
+              <w:t>5</w:t>
             </w:r>
           </w:p>
         </w:tc>

</xml_diff>